<commit_message>
<add>: add request description
</commit_message>
<xml_diff>
--- a/День 2-3/ПримерСловарьДанных.docx
+++ b/День 2-3/ПримерСловарьДанных.docx
@@ -2667,6 +2667,44 @@
           <w:szCs w:val="28"/>
         </w:rPr>
       </w:pPr>
+      <w:r>
+        <w:rPr>
+          <w:rFonts w:ascii="Times New Roman" w:hAnsi="Times New Roman" w:cs="Times New Roman"/>
+          <w:sz w:val="28"/>
+          <w:szCs w:val="28"/>
+        </w:rPr>
+        <w:t>Вывести средний возраст по мужчинам и по женщинам.</w:t>
+      </w:r>
+    </w:p>
+    <w:p>
+      <w:pPr>
+        <w:pStyle w:val="ListParagraph"/>
+        <w:numPr>
+          <w:ilvl w:val="0"/>
+          <w:numId w:val="1"/>
+        </w:numPr>
+        <w:rPr>
+          <w:rFonts w:ascii="Times New Roman" w:hAnsi="Times New Roman" w:cs="Times New Roman"/>
+          <w:sz w:val="28"/>
+          <w:szCs w:val="28"/>
+        </w:rPr>
+      </w:pPr>
+      <w:r>
+        <w:rPr>
+          <w:rFonts w:ascii="Times New Roman" w:hAnsi="Times New Roman" w:cs="Times New Roman"/>
+          <w:sz w:val="28"/>
+          <w:szCs w:val="28"/>
+        </w:rPr>
+        <w:t xml:space="preserve">Вывести топ </w:t>
+      </w:r>
+      <w:r>
+        <w:rPr>
+          <w:rFonts w:ascii="Times New Roman" w:hAnsi="Times New Roman" w:cs="Times New Roman"/>
+          <w:sz w:val="28"/>
+          <w:szCs w:val="28"/>
+        </w:rPr>
+        <w:t>5 самых популярных тем вопроса.</w:t>
+      </w:r>
     </w:p>
     <w:p>
       <w:pPr>
@@ -2674,7 +2712,6 @@
           <w:rFonts w:ascii="Times New Roman" w:hAnsi="Times New Roman" w:cs="Times New Roman"/>
           <w:sz w:val="36"/>
           <w:szCs w:val="36"/>
-          <w:lang w:val="en-US"/>
         </w:rPr>
       </w:pPr>
     </w:p>

</xml_diff>